<commit_message>
important kali linux command
</commit_message>
<xml_diff>
--- a/Pre-Course Note.docx
+++ b/Pre-Course Note.docx
@@ -815,12 +815,28 @@
         <w:t xml:space="preserve"> ova file download and install: </w:t>
       </w:r>
     </w:p>
+    <w:p/>
+    <w:p>
+      <w:pPr>
+        <w:rPr>
+          <w:b/>
+          <w:bCs/>
+        </w:rPr>
+      </w:pPr>
+      <w:r>
+        <w:rPr>
+          <w:b/>
+          <w:bCs/>
+        </w:rPr>
+        <w:t xml:space="preserve">Important Kali Linux Command; </w:t>
+      </w:r>
+    </w:p>
     <w:p>
       <w:pPr>
         <w:pStyle w:val="ListParagraph"/>
         <w:numPr>
           <w:ilvl w:val="0"/>
-          <w:numId w:val="4"/>
+          <w:numId w:val="5"/>
         </w:numPr>
       </w:pPr>
       <w:bookmarkStart w:id="0" w:name="_GoBack"/>
@@ -1104,6 +1120,119 @@
     </w:lvl>
   </w:abstractNum>
   <w:abstractNum w:abstractNumId="3" w15:restartNumberingAfterBreak="0">
+    <w:nsid w:val="78C145E0"/>
+    <w:multiLevelType w:val="hybridMultilevel"/>
+    <w:tmpl w:val="AAFE7EA8"/>
+    <w:lvl w:ilvl="0" w:tplc="04090001">
+      <w:start w:val="1"/>
+      <w:numFmt w:val="bullet"/>
+      <w:lvlText w:val=""/>
+      <w:lvlJc w:val="left"/>
+      <w:pPr>
+        <w:ind w:left="720" w:hanging="360"/>
+      </w:pPr>
+      <w:rPr>
+        <w:rFonts w:ascii="Symbol" w:hAnsi="Symbol" w:hint="default"/>
+      </w:rPr>
+    </w:lvl>
+    <w:lvl w:ilvl="1" w:tplc="04090003" w:tentative="1">
+      <w:start w:val="1"/>
+      <w:numFmt w:val="bullet"/>
+      <w:lvlText w:val="o"/>
+      <w:lvlJc w:val="left"/>
+      <w:pPr>
+        <w:ind w:left="1440" w:hanging="360"/>
+      </w:pPr>
+      <w:rPr>
+        <w:rFonts w:ascii="Courier New" w:hAnsi="Courier New" w:cs="Courier New" w:hint="default"/>
+      </w:rPr>
+    </w:lvl>
+    <w:lvl w:ilvl="2" w:tplc="04090005" w:tentative="1">
+      <w:start w:val="1"/>
+      <w:numFmt w:val="bullet"/>
+      <w:lvlText w:val=""/>
+      <w:lvlJc w:val="left"/>
+      <w:pPr>
+        <w:ind w:left="2160" w:hanging="360"/>
+      </w:pPr>
+      <w:rPr>
+        <w:rFonts w:ascii="Wingdings" w:hAnsi="Wingdings" w:hint="default"/>
+      </w:rPr>
+    </w:lvl>
+    <w:lvl w:ilvl="3" w:tplc="04090001" w:tentative="1">
+      <w:start w:val="1"/>
+      <w:numFmt w:val="bullet"/>
+      <w:lvlText w:val=""/>
+      <w:lvlJc w:val="left"/>
+      <w:pPr>
+        <w:ind w:left="2880" w:hanging="360"/>
+      </w:pPr>
+      <w:rPr>
+        <w:rFonts w:ascii="Symbol" w:hAnsi="Symbol" w:hint="default"/>
+      </w:rPr>
+    </w:lvl>
+    <w:lvl w:ilvl="4" w:tplc="04090003" w:tentative="1">
+      <w:start w:val="1"/>
+      <w:numFmt w:val="bullet"/>
+      <w:lvlText w:val="o"/>
+      <w:lvlJc w:val="left"/>
+      <w:pPr>
+        <w:ind w:left="3600" w:hanging="360"/>
+      </w:pPr>
+      <w:rPr>
+        <w:rFonts w:ascii="Courier New" w:hAnsi="Courier New" w:cs="Courier New" w:hint="default"/>
+      </w:rPr>
+    </w:lvl>
+    <w:lvl w:ilvl="5" w:tplc="04090005" w:tentative="1">
+      <w:start w:val="1"/>
+      <w:numFmt w:val="bullet"/>
+      <w:lvlText w:val=""/>
+      <w:lvlJc w:val="left"/>
+      <w:pPr>
+        <w:ind w:left="4320" w:hanging="360"/>
+      </w:pPr>
+      <w:rPr>
+        <w:rFonts w:ascii="Wingdings" w:hAnsi="Wingdings" w:hint="default"/>
+      </w:rPr>
+    </w:lvl>
+    <w:lvl w:ilvl="6" w:tplc="04090001" w:tentative="1">
+      <w:start w:val="1"/>
+      <w:numFmt w:val="bullet"/>
+      <w:lvlText w:val=""/>
+      <w:lvlJc w:val="left"/>
+      <w:pPr>
+        <w:ind w:left="5040" w:hanging="360"/>
+      </w:pPr>
+      <w:rPr>
+        <w:rFonts w:ascii="Symbol" w:hAnsi="Symbol" w:hint="default"/>
+      </w:rPr>
+    </w:lvl>
+    <w:lvl w:ilvl="7" w:tplc="04090003" w:tentative="1">
+      <w:start w:val="1"/>
+      <w:numFmt w:val="bullet"/>
+      <w:lvlText w:val="o"/>
+      <w:lvlJc w:val="left"/>
+      <w:pPr>
+        <w:ind w:left="5760" w:hanging="360"/>
+      </w:pPr>
+      <w:rPr>
+        <w:rFonts w:ascii="Courier New" w:hAnsi="Courier New" w:cs="Courier New" w:hint="default"/>
+      </w:rPr>
+    </w:lvl>
+    <w:lvl w:ilvl="8" w:tplc="04090005" w:tentative="1">
+      <w:start w:val="1"/>
+      <w:numFmt w:val="bullet"/>
+      <w:lvlText w:val=""/>
+      <w:lvlJc w:val="left"/>
+      <w:pPr>
+        <w:ind w:left="6480" w:hanging="360"/>
+      </w:pPr>
+      <w:rPr>
+        <w:rFonts w:ascii="Wingdings" w:hAnsi="Wingdings" w:hint="default"/>
+      </w:rPr>
+    </w:lvl>
+  </w:abstractNum>
+  <w:abstractNum w:abstractNumId="4" w15:restartNumberingAfterBreak="0">
     <w:nsid w:val="7A5A1E48"/>
     <w:multiLevelType w:val="hybridMultilevel"/>
     <w:tmpl w:val="C3AC11AC"/>
@@ -1199,6 +1328,9 @@
     <w:abstractNumId w:val="2"/>
   </w:num>
   <w:num w:numId="4">
+    <w:abstractNumId w:val="4"/>
+  </w:num>
+  <w:num w:numId="5">
     <w:abstractNumId w:val="3"/>
   </w:num>
 </w:numbering>

</xml_diff>